<commit_message>
Added metrology second lab
</commit_message>
<xml_diff>
--- a/Семестр 4/АИСД/Аисд.docx
+++ b/Семестр 4/АИСД/Аисд.docx
@@ -35,15 +35,7 @@
           <w:sz w:val="28"/>
           <w:szCs w:val="28"/>
         </w:rPr>
-        <w:t>1</w:t>
-      </w:r>
-      <w:r>
-        <w:rPr>
-          <w:rFonts w:ascii="Times New Roman" w:hAnsi="Times New Roman" w:cs="Times New Roman"/>
-          <w:sz w:val="28"/>
-          <w:szCs w:val="28"/>
-        </w:rPr>
-        <w:t>4. Очередь с приоритетами. Куча. Реализация удаления элемента из кучи.</w:t>
+        <w:t>14. Очередь с приоритетами. Куча. Реализация удаления элемента из кучи.</w:t>
       </w:r>
     </w:p>
     <w:p>
@@ -235,29 +227,7 @@
           <w:szCs w:val="28"/>
           <w:lang w:eastAsia="ru-RU"/>
         </w:rPr>
-        <w:t xml:space="preserve">Поиск элемента с определенным приоритетом — поиск элемента в очереди с </w:t>
-      </w:r>
-      <w:proofErr w:type="spellStart"/>
-      <w:r>
-        <w:rPr>
-          <w:rFonts w:ascii="Times New Roman" w:eastAsia="Times New Roman" w:hAnsi="Times New Roman" w:cs="Times New Roman"/>
-          <w:color w:val="354541"/>
-          <w:sz w:val="28"/>
-          <w:szCs w:val="28"/>
-          <w:lang w:eastAsia="ru-RU"/>
-        </w:rPr>
-        <w:t>опредёленным</w:t>
-      </w:r>
-      <w:proofErr w:type="spellEnd"/>
-      <w:r>
-        <w:rPr>
-          <w:rFonts w:ascii="Times New Roman" w:eastAsia="Times New Roman" w:hAnsi="Times New Roman" w:cs="Times New Roman"/>
-          <w:color w:val="354541"/>
-          <w:sz w:val="28"/>
-          <w:szCs w:val="28"/>
-          <w:lang w:eastAsia="ru-RU"/>
-        </w:rPr>
-        <w:t xml:space="preserve"> приоритетом.</w:t>
+        <w:t>Поиск элемента с определенным приоритетом — поиск элемента в очереди с опредёленным приоритетом.</w:t>
       </w:r>
     </w:p>
     <w:p>
@@ -298,6 +268,7 @@
       <w:r>
         <w:rPr>
           <w:rFonts w:ascii="Times New Roman" w:hAnsi="Times New Roman" w:cs="Times New Roman"/>
+          <w:noProof/>
           <w:sz w:val="28"/>
           <w:szCs w:val="28"/>
         </w:rPr>
@@ -348,6 +319,7 @@
       <w:r>
         <w:rPr>
           <w:rFonts w:ascii="Times New Roman" w:hAnsi="Times New Roman" w:cs="Times New Roman"/>
+          <w:noProof/>
           <w:sz w:val="28"/>
           <w:szCs w:val="28"/>
         </w:rPr>
@@ -398,6 +370,7 @@
       <w:r>
         <w:rPr>
           <w:rFonts w:ascii="Times New Roman" w:hAnsi="Times New Roman" w:cs="Times New Roman"/>
+          <w:noProof/>
           <w:sz w:val="28"/>
           <w:szCs w:val="28"/>
         </w:rPr>
@@ -558,25 +531,7 @@
           <w:sz w:val="28"/>
           <w:szCs w:val="28"/>
         </w:rPr>
-        <w:t xml:space="preserve">полное двоичное дерево, которое поддерживает свойство Max </w:t>
-      </w:r>
-      <w:proofErr w:type="spellStart"/>
-      <w:r>
-        <w:rPr>
-          <w:rFonts w:ascii="Times New Roman" w:hAnsi="Times New Roman" w:cs="Times New Roman"/>
-          <w:sz w:val="28"/>
-          <w:szCs w:val="28"/>
-        </w:rPr>
-        <w:t>Heap</w:t>
-      </w:r>
-      <w:proofErr w:type="spellEnd"/>
-      <w:r>
-        <w:rPr>
-          <w:rFonts w:ascii="Times New Roman" w:hAnsi="Times New Roman" w:cs="Times New Roman"/>
-          <w:sz w:val="28"/>
-          <w:szCs w:val="28"/>
-        </w:rPr>
-        <w:t>.</w:t>
+        <w:t>полное двоичное дерево, которое поддерживает свойство Max Heap.</w:t>
       </w:r>
       <w:r>
         <w:rPr>
@@ -592,115 +547,25 @@
           <w:sz w:val="28"/>
           <w:szCs w:val="28"/>
         </w:rPr>
-        <w:t xml:space="preserve">Двоичная куча </w:t>
-      </w:r>
-      <w:proofErr w:type="gramStart"/>
-      <w:r>
-        <w:rPr>
-          <w:rFonts w:ascii="Times New Roman" w:hAnsi="Times New Roman" w:cs="Times New Roman"/>
-          <w:sz w:val="28"/>
-          <w:szCs w:val="28"/>
-        </w:rPr>
-        <w:t>- это</w:t>
-      </w:r>
-      <w:proofErr w:type="gramEnd"/>
-      <w:r>
-        <w:rPr>
-          <w:rFonts w:ascii="Times New Roman" w:hAnsi="Times New Roman" w:cs="Times New Roman"/>
-          <w:sz w:val="28"/>
-          <w:szCs w:val="28"/>
-        </w:rPr>
-        <w:t xml:space="preserve"> одна из возможных структур данных для моделирования абстрактного типа данных эффективной очереди с приоритетом.</w:t>
-      </w:r>
-    </w:p>
-    <w:p>
-      <w:pPr>
-        <w:jc w:val="both"/>
-        <w:rPr>
-          <w:rFonts w:ascii="Times New Roman" w:hAnsi="Times New Roman" w:cs="Times New Roman"/>
-          <w:sz w:val="28"/>
-          <w:szCs w:val="28"/>
-        </w:rPr>
-      </w:pPr>
-      <w:r>
-        <w:rPr>
-          <w:rFonts w:ascii="Times New Roman" w:hAnsi="Times New Roman" w:cs="Times New Roman"/>
-          <w:sz w:val="28"/>
-          <w:szCs w:val="28"/>
-        </w:rPr>
-        <w:t>Куча (</w:t>
-      </w:r>
-      <w:proofErr w:type="spellStart"/>
-      <w:r>
-        <w:rPr>
-          <w:rFonts w:ascii="Times New Roman" w:hAnsi="Times New Roman" w:cs="Times New Roman"/>
-          <w:sz w:val="28"/>
-          <w:szCs w:val="28"/>
-        </w:rPr>
-        <w:t>Heap</w:t>
-      </w:r>
-      <w:proofErr w:type="spellEnd"/>
-      <w:r>
-        <w:rPr>
-          <w:rFonts w:ascii="Times New Roman" w:hAnsi="Times New Roman" w:cs="Times New Roman"/>
-          <w:sz w:val="28"/>
-          <w:szCs w:val="28"/>
-        </w:rPr>
-        <w:t xml:space="preserve">) </w:t>
-      </w:r>
-      <w:proofErr w:type="gramStart"/>
-      <w:r>
-        <w:rPr>
-          <w:rFonts w:ascii="Times New Roman" w:hAnsi="Times New Roman" w:cs="Times New Roman"/>
-          <w:sz w:val="28"/>
-          <w:szCs w:val="28"/>
-        </w:rPr>
-        <w:t>- это</w:t>
-      </w:r>
-      <w:proofErr w:type="gramEnd"/>
-      <w:r>
-        <w:rPr>
-          <w:rFonts w:ascii="Times New Roman" w:hAnsi="Times New Roman" w:cs="Times New Roman"/>
-          <w:sz w:val="28"/>
-          <w:szCs w:val="28"/>
-        </w:rPr>
-        <w:t xml:space="preserve"> структура данных, представляющая собой бинарное дерево, удовлетворяющее основному свойству кучи: приоритет каждого элемента не меньше (или не больше, в зависимости от типа кучи) приоритетов его потомков. В случае максимальной кучи (</w:t>
-      </w:r>
-      <w:proofErr w:type="spellStart"/>
-      <w:r>
-        <w:rPr>
-          <w:rFonts w:ascii="Times New Roman" w:hAnsi="Times New Roman" w:cs="Times New Roman"/>
-          <w:sz w:val="28"/>
-          <w:szCs w:val="28"/>
-        </w:rPr>
-        <w:t>max-heap</w:t>
-      </w:r>
-      <w:proofErr w:type="spellEnd"/>
-      <w:r>
-        <w:rPr>
-          <w:rFonts w:ascii="Times New Roman" w:hAnsi="Times New Roman" w:cs="Times New Roman"/>
-          <w:sz w:val="28"/>
-          <w:szCs w:val="28"/>
-        </w:rPr>
-        <w:t>) элемент с наивысшим приоритетом располагается в корне дерева, а в случае минимальной кучи (</w:t>
-      </w:r>
-      <w:proofErr w:type="spellStart"/>
-      <w:r>
-        <w:rPr>
-          <w:rFonts w:ascii="Times New Roman" w:hAnsi="Times New Roman" w:cs="Times New Roman"/>
-          <w:sz w:val="28"/>
-          <w:szCs w:val="28"/>
-        </w:rPr>
-        <w:t>min-heap</w:t>
-      </w:r>
-      <w:proofErr w:type="spellEnd"/>
-      <w:r>
-        <w:rPr>
-          <w:rFonts w:ascii="Times New Roman" w:hAnsi="Times New Roman" w:cs="Times New Roman"/>
-          <w:sz w:val="28"/>
-          <w:szCs w:val="28"/>
-        </w:rPr>
-        <w:t>) - наоборот.</w:t>
+        <w:t>Двоичная куча - это одна из возможных структур данных для моделирования абстрактного типа данных эффективной очереди с приоритетом.</w:t>
+      </w:r>
+    </w:p>
+    <w:p>
+      <w:pPr>
+        <w:jc w:val="both"/>
+        <w:rPr>
+          <w:rFonts w:ascii="Times New Roman" w:hAnsi="Times New Roman" w:cs="Times New Roman"/>
+          <w:sz w:val="28"/>
+          <w:szCs w:val="28"/>
+        </w:rPr>
+      </w:pPr>
+      <w:r>
+        <w:rPr>
+          <w:rFonts w:ascii="Times New Roman" w:hAnsi="Times New Roman" w:cs="Times New Roman"/>
+          <w:sz w:val="28"/>
+          <w:szCs w:val="28"/>
+        </w:rPr>
+        <w:t>Куча (Heap) - это структура данных, представляющая собой бинарное дерево, удовлетворяющее основному свойству кучи: приоритет каждого элемента не меньше (или не больше, в зависимости от типа кучи) приоритетов его потомков. В случае максимальной кучи (max-heap) элемент с наивысшим приоритетом располагается в корне дерева, а в случае минимальной кучи (min-heap) - наоборот.</w:t>
       </w:r>
     </w:p>
     <w:p>
@@ -764,25 +629,7 @@
           <w:sz w:val="28"/>
           <w:szCs w:val="28"/>
         </w:rPr>
-        <w:t>Выполняем "подъем вверх" (</w:t>
-      </w:r>
-      <w:proofErr w:type="spellStart"/>
-      <w:r>
-        <w:rPr>
-          <w:rFonts w:ascii="Times New Roman" w:hAnsi="Times New Roman" w:cs="Times New Roman"/>
-          <w:sz w:val="28"/>
-          <w:szCs w:val="28"/>
-        </w:rPr>
-        <w:t>Heapify</w:t>
-      </w:r>
-      <w:proofErr w:type="spellEnd"/>
-      <w:r>
-        <w:rPr>
-          <w:rFonts w:ascii="Times New Roman" w:hAnsi="Times New Roman" w:cs="Times New Roman"/>
-          <w:sz w:val="28"/>
-          <w:szCs w:val="28"/>
-        </w:rPr>
-        <w:t xml:space="preserve"> Up), чтобы восстановить свойства кучи. Пока добавленный элемент имеет приоритет выше (для максимальной кучи) или ниже (для минимальной кучи) приоритетов своих родителей, меняем его местами с родителем.</w:t>
+        <w:t>Выполняем "подъем вверх" (Heapify Up), чтобы восстановить свойства кучи. Пока добавленный элемент имеет приоритет выше (для максимальной кучи) или ниже (для минимальной кучи) приоритетов своих родителей, меняем его местами с родителем.</w:t>
       </w:r>
     </w:p>
     <w:p>
@@ -869,25 +716,7 @@
           <w:sz w:val="28"/>
           <w:szCs w:val="28"/>
         </w:rPr>
-        <w:t>Выполняем "опускание вниз" (</w:t>
-      </w:r>
-      <w:proofErr w:type="spellStart"/>
-      <w:r>
-        <w:rPr>
-          <w:rFonts w:ascii="Times New Roman" w:hAnsi="Times New Roman" w:cs="Times New Roman"/>
-          <w:sz w:val="28"/>
-          <w:szCs w:val="28"/>
-        </w:rPr>
-        <w:t>Heapify</w:t>
-      </w:r>
-      <w:proofErr w:type="spellEnd"/>
-      <w:r>
-        <w:rPr>
-          <w:rFonts w:ascii="Times New Roman" w:hAnsi="Times New Roman" w:cs="Times New Roman"/>
-          <w:sz w:val="28"/>
-          <w:szCs w:val="28"/>
-        </w:rPr>
-        <w:t xml:space="preserve"> Down), чтобы восстановить свойства кучи. Пока корневой элемент имеет приоритет ниже (для максимальной кучи) или выше (для минимальной кучи) приоритетов своих потомков, меняем его местами с наибольшим (для максимальной кучи) или наименьшим (для минимальной кучи) потомком.</w:t>
+        <w:t>Выполняем "опускание вниз" (Heapify Down), чтобы восстановить свойства кучи. Пока корневой элемент имеет приоритет ниже (для максимальной кучи) или выше (для минимальной кучи) приоритетов своих потомков, меняем его местами с наибольшим (для максимальной кучи) или наименьшим (для минимальной кучи) потомком.</w:t>
       </w:r>
     </w:p>
     <w:p>
@@ -954,6 +783,7 @@
       <w:r>
         <w:rPr>
           <w:rFonts w:ascii="Times New Roman" w:hAnsi="Times New Roman" w:cs="Times New Roman"/>
+          <w:noProof/>
           <w:sz w:val="28"/>
           <w:szCs w:val="28"/>
         </w:rPr>
@@ -1002,6 +832,7 @@
       <w:r>
         <w:rPr>
           <w:rFonts w:ascii="Times New Roman" w:hAnsi="Times New Roman" w:cs="Times New Roman"/>
+          <w:noProof/>
           <w:sz w:val="28"/>
           <w:szCs w:val="28"/>
         </w:rPr>
@@ -1085,6 +916,7 @@
       <w:r>
         <w:rPr>
           <w:rFonts w:ascii="Times New Roman" w:hAnsi="Times New Roman" w:cs="Times New Roman"/>
+          <w:noProof/>
           <w:sz w:val="28"/>
           <w:szCs w:val="28"/>
         </w:rPr>
@@ -1113,6 +945,60 @@
                     <a:xfrm>
                       <a:off x="0" y="0"/>
                       <a:ext cx="5769346" cy="4655191"/>
+                    </a:xfrm>
+                    <a:prstGeom prst="rect">
+                      <a:avLst/>
+                    </a:prstGeom>
+                  </pic:spPr>
+                </pic:pic>
+              </a:graphicData>
+            </a:graphic>
+          </wp:inline>
+        </w:drawing>
+      </w:r>
+    </w:p>
+    <w:p>
+      <w:pPr>
+        <w:pStyle w:val="a5"/>
+        <w:jc w:val="both"/>
+        <w:rPr>
+          <w:rFonts w:ascii="Times New Roman" w:hAnsi="Times New Roman" w:cs="Times New Roman"/>
+          <w:sz w:val="28"/>
+          <w:szCs w:val="28"/>
+        </w:rPr>
+      </w:pPr>
+      <w:r>
+        <w:rPr>
+          <w:rFonts w:ascii="Times New Roman" w:hAnsi="Times New Roman" w:cs="Times New Roman"/>
+          <w:sz w:val="28"/>
+          <w:szCs w:val="28"/>
+        </w:rPr>
+        <w:lastRenderedPageBreak/>
+        <w:drawing>
+          <wp:inline distT="0" distB="0" distL="0" distR="0" wp14:anchorId="22C93EC4" wp14:editId="39BC52D5">
+            <wp:extent cx="5940425" cy="4624070"/>
+            <wp:effectExtent l="0" t="0" r="3175" b="5080"/>
+            <wp:docPr id="7" name="Рисунок 7"/>
+            <wp:cNvGraphicFramePr>
+              <a:graphicFrameLocks xmlns:a="http://schemas.openxmlformats.org/drawingml/2006/main" noChangeAspect="1"/>
+            </wp:cNvGraphicFramePr>
+            <a:graphic xmlns:a="http://schemas.openxmlformats.org/drawingml/2006/main">
+              <a:graphicData uri="http://schemas.openxmlformats.org/drawingml/2006/picture">
+                <pic:pic xmlns:pic="http://schemas.openxmlformats.org/drawingml/2006/picture">
+                  <pic:nvPicPr>
+                    <pic:cNvPr id="1" name=""/>
+                    <pic:cNvPicPr/>
+                  </pic:nvPicPr>
+                  <pic:blipFill>
+                    <a:blip r:embed="rId11"/>
+                    <a:stretch>
+                      <a:fillRect/>
+                    </a:stretch>
+                  </pic:blipFill>
+                  <pic:spPr>
+                    <a:xfrm>
+                      <a:off x="0" y="0"/>
+                      <a:ext cx="5940425" cy="4624070"/>
                     </a:xfrm>
                     <a:prstGeom prst="rect">
                       <a:avLst/>

</xml_diff>